<commit_message>
Latest round of changes
</commit_message>
<xml_diff>
--- a/Thesis/Chapter3/Raw/Figures/c3Analysis.docx
+++ b/Thesis/Chapter3/Raw/Figures/c3Analysis.docx
@@ -2,6 +2,8 @@
 <file path=word/document.xml><?xml version="1.0" encoding="utf-8"?>
 <w:document xmlns:wpc="http://schemas.microsoft.com/office/word/2010/wordprocessingCanvas" xmlns:mc="http://schemas.openxmlformats.org/markup-compatibility/2006" xmlns:o="urn:schemas-microsoft-com:office:office" xmlns:r="http://schemas.openxmlformats.org/officeDocument/2006/relationships" xmlns:m="http://schemas.openxmlformats.org/officeDocument/2006/math" xmlns:v="urn:schemas-microsoft-com:vml" xmlns:wp14="http://schemas.microsoft.com/office/word/2010/wordprocessingDrawing" xmlns:wp="http://schemas.openxmlformats.org/drawingml/2006/wordprocessingDrawing" xmlns:w10="urn:schemas-microsoft-com:office:word" xmlns:w="http://schemas.openxmlformats.org/wordprocessingml/2006/main" xmlns:w14="http://schemas.microsoft.com/office/word/2010/wordml" xmlns:wpg="http://schemas.microsoft.com/office/word/2010/wordprocessingGroup" xmlns:wpi="http://schemas.microsoft.com/office/word/2010/wordprocessingInk" xmlns:wne="http://schemas.microsoft.com/office/word/2006/wordml" xmlns:wps="http://schemas.microsoft.com/office/word/2010/wordprocessingShape" mc:Ignorable="w14 wp14">
   <w:body>
+    <w:bookmarkStart w:id="0" w:name="_GoBack"/>
+    <w:bookmarkEnd w:id="0"/>
     <w:p>
       <w:pPr>
         <w:spacing w:after="0" w:line="192" w:lineRule="auto"/>
@@ -1259,7 +1261,33 @@
                                 <w:sz w:val="34"/>
                                 <w:szCs w:val="34"/>
                               </w:rPr>
-                              <w:t>Identify the main characteristics  of the  data set</w:t>
+                              <w:t xml:space="preserve">Identify the main </w:t>
+                            </w:r>
+                            <w:proofErr w:type="gramStart"/>
+                            <w:r>
+                              <w:rPr>
+                                <w:rFonts w:asciiTheme="minorHAnsi" w:hAnsi="Calibri" w:cstheme="minorBidi"/>
+                                <w:b/>
+                                <w:bCs/>
+                                <w:color w:val="244061" w:themeColor="accent1" w:themeShade="80"/>
+                                <w:kern w:val="24"/>
+                                <w:sz w:val="34"/>
+                                <w:szCs w:val="34"/>
+                              </w:rPr>
+                              <w:t>characteristics  of</w:t>
+                            </w:r>
+                            <w:proofErr w:type="gramEnd"/>
+                            <w:r>
+                              <w:rPr>
+                                <w:rFonts w:asciiTheme="minorHAnsi" w:hAnsi="Calibri" w:cstheme="minorBidi"/>
+                                <w:b/>
+                                <w:bCs/>
+                                <w:color w:val="244061" w:themeColor="accent1" w:themeShade="80"/>
+                                <w:kern w:val="24"/>
+                                <w:sz w:val="34"/>
+                                <w:szCs w:val="34"/>
+                              </w:rPr>
+                              <w:t xml:space="preserve"> the  data set</w:t>
                             </w:r>
                           </w:p>
                         </w:txbxContent>
@@ -1999,8 +2027,6 @@
                               </w:rPr>
                               <w:t>vers that drive observed trends</w:t>
                             </w:r>
-                            <w:bookmarkStart w:id="0" w:name="_GoBack"/>
-                            <w:bookmarkEnd w:id="0"/>
                           </w:p>
                         </w:txbxContent>
                       </wps:txbx>
@@ -2051,8 +2077,6 @@
                         </w:rPr>
                         <w:t>vers that drive observed trends</w:t>
                       </w:r>
-                      <w:bookmarkStart w:id="1" w:name="_GoBack"/>
-                      <w:bookmarkEnd w:id="1"/>
                     </w:p>
                   </w:txbxContent>
                 </v:textbox>

</xml_diff>